<commit_message>
Removed old template images
</commit_message>
<xml_diff>
--- a/deliveries/cases/FR/1.docx
+++ b/deliveries/cases/FR/1.docx
@@ -2538,7 +2538,9 @@
         <w:lastRenderedPageBreak/>
         <w:t>Introduction</w:t>
       </w:r>
+      <w:bookmarkStart w:id="9" w:name="_GoBack"/>
       <w:bookmarkEnd w:id="8"/>
+      <w:bookmarkEnd w:id="9"/>
     </w:p>
     <w:p>
       <w:pPr>
@@ -2551,7 +2553,7 @@
           <w:lang w:val="fr-LU"/>
         </w:rPr>
       </w:pPr>
-      <w:bookmarkStart w:id="9" w:name="_Toc511640626"/>
+      <w:bookmarkStart w:id="10" w:name="_Toc511640626"/>
       <w:r>
         <w:rPr>
           <w:lang w:val="fr-LU"/>
@@ -2570,7 +2572,7 @@
         </w:rPr>
         <w:t xml:space="preserve"> de l’analyse des risques</w:t>
       </w:r>
-      <w:bookmarkEnd w:id="9"/>
+      <w:bookmarkEnd w:id="10"/>
     </w:p>
     <w:p>
       <w:pPr>
@@ -2596,14 +2598,14 @@
           <w:lang w:val="fr-LU"/>
         </w:rPr>
       </w:pPr>
-      <w:bookmarkStart w:id="10" w:name="_Toc511640627"/>
+      <w:bookmarkStart w:id="11" w:name="_Toc511640627"/>
       <w:r>
         <w:rPr>
           <w:lang w:val="fr-LU"/>
         </w:rPr>
         <w:t>Objectifs du document</w:t>
       </w:r>
-      <w:bookmarkEnd w:id="10"/>
+      <w:bookmarkEnd w:id="11"/>
     </w:p>
     <w:p>
       <w:pPr>
@@ -2642,7 +2644,7 @@
           <w:lang w:val="fr-LU"/>
         </w:rPr>
       </w:pPr>
-      <w:bookmarkStart w:id="11" w:name="_Toc511640628"/>
+      <w:bookmarkStart w:id="12" w:name="_Toc511640628"/>
       <w:r>
         <w:rPr>
           <w:lang w:val="fr-LU"/>
@@ -2655,7 +2657,7 @@
         </w:rPr>
         <w:t>Glossaire</w:t>
       </w:r>
-      <w:bookmarkEnd w:id="11"/>
+      <w:bookmarkEnd w:id="12"/>
     </w:p>
     <w:p>
       <w:pPr>
@@ -2863,7 +2865,7 @@
           <w:lang w:val="fr-LU"/>
         </w:rPr>
       </w:pPr>
-      <w:bookmarkStart w:id="12" w:name="_Toc511640629"/>
+      <w:bookmarkStart w:id="13" w:name="_Toc511640629"/>
       <w:r>
         <w:rPr>
           <w:lang w:val="fr-LU"/>
@@ -2877,7 +2879,7 @@
         </w:rPr>
         <w:t>tablissement du contexte</w:t>
       </w:r>
-      <w:bookmarkEnd w:id="12"/>
+      <w:bookmarkEnd w:id="13"/>
     </w:p>
     <w:p>
       <w:pPr>
@@ -2890,22 +2892,22 @@
           <w:lang w:val="fr-LU"/>
         </w:rPr>
       </w:pPr>
-      <w:bookmarkStart w:id="13" w:name="_Toc511640630"/>
-      <w:bookmarkStart w:id="14" w:name="_Toc354489473"/>
+      <w:bookmarkStart w:id="14" w:name="_Toc511640630"/>
+      <w:bookmarkStart w:id="15" w:name="_Toc354489473"/>
       <w:r>
         <w:rPr>
           <w:lang w:val="fr-LU"/>
         </w:rPr>
         <w:t>Description du contexte</w:t>
       </w:r>
-      <w:bookmarkEnd w:id="13"/>
+      <w:bookmarkEnd w:id="14"/>
       <w:r>
         <w:rPr>
           <w:lang w:val="fr-LU"/>
         </w:rPr>
         <w:t xml:space="preserve"> </w:t>
       </w:r>
-      <w:bookmarkEnd w:id="14"/>
+      <w:bookmarkEnd w:id="15"/>
     </w:p>
     <w:p>
       <w:pPr>
@@ -2930,16 +2932,16 @@
           <w:lang w:val="fr-LU"/>
         </w:rPr>
       </w:pPr>
-      <w:bookmarkStart w:id="15" w:name="_Toc354489474"/>
-      <w:bookmarkStart w:id="16" w:name="_Toc511640631"/>
+      <w:bookmarkStart w:id="16" w:name="_Toc354489474"/>
+      <w:bookmarkStart w:id="17" w:name="_Toc511640631"/>
       <w:r>
         <w:rPr>
           <w:lang w:val="fr-LU"/>
         </w:rPr>
         <w:t>Définition des critères d’évaluation du risque</w:t>
       </w:r>
-      <w:bookmarkEnd w:id="15"/>
       <w:bookmarkEnd w:id="16"/>
+      <w:bookmarkEnd w:id="17"/>
     </w:p>
     <w:p>
       <w:pPr>
@@ -2953,16 +2955,16 @@
           <w:lang w:val="fr-LU"/>
         </w:rPr>
       </w:pPr>
-      <w:bookmarkStart w:id="17" w:name="_Toc354489475"/>
-      <w:bookmarkStart w:id="18" w:name="_Toc511640632"/>
+      <w:bookmarkStart w:id="18" w:name="_Toc354489475"/>
+      <w:bookmarkStart w:id="19" w:name="_Toc511640632"/>
       <w:r>
         <w:rPr>
           <w:lang w:val="fr-LU"/>
         </w:rPr>
         <w:t>Échelle d’impacts</w:t>
       </w:r>
-      <w:bookmarkEnd w:id="17"/>
       <w:bookmarkEnd w:id="18"/>
+      <w:bookmarkEnd w:id="19"/>
     </w:p>
     <w:p>
       <w:pPr>
@@ -3035,14 +3037,14 @@
           <w:lang w:val="fr-LU"/>
         </w:rPr>
       </w:pPr>
-      <w:bookmarkStart w:id="19" w:name="_Toc511640633"/>
+      <w:bookmarkStart w:id="20" w:name="_Toc511640633"/>
       <w:r>
         <w:rPr>
           <w:lang w:val="fr-LU"/>
         </w:rPr>
         <w:t>Échelle des menaces</w:t>
       </w:r>
-      <w:bookmarkEnd w:id="19"/>
+      <w:bookmarkEnd w:id="20"/>
     </w:p>
     <w:p>
       <w:pPr>
@@ -3092,14 +3094,14 @@
           <w:lang w:val="fr-LU"/>
         </w:rPr>
       </w:pPr>
-      <w:bookmarkStart w:id="20" w:name="_Toc511640634"/>
+      <w:bookmarkStart w:id="21" w:name="_Toc511640634"/>
       <w:r>
         <w:rPr>
           <w:lang w:val="fr-LU"/>
         </w:rPr>
         <w:t>Échelle des vulnérabilités</w:t>
       </w:r>
-      <w:bookmarkEnd w:id="20"/>
+      <w:bookmarkEnd w:id="21"/>
     </w:p>
     <w:p>
       <w:pPr>
@@ -3170,7 +3172,7 @@
           <w:lang w:val="fr-LU"/>
         </w:rPr>
       </w:pPr>
-      <w:bookmarkStart w:id="21" w:name="_Toc511640635"/>
+      <w:bookmarkStart w:id="22" w:name="_Toc511640635"/>
       <w:r>
         <w:rPr>
           <w:lang w:val="fr-LU"/>
@@ -3178,7 +3180,7 @@
         <w:lastRenderedPageBreak/>
         <w:t>Table des risques et seuils d’acceptation des risques</w:t>
       </w:r>
-      <w:bookmarkEnd w:id="21"/>
+      <w:bookmarkEnd w:id="22"/>
     </w:p>
     <w:p>
       <w:pPr>
@@ -3335,7 +3337,7 @@
           <w:lang w:val="fr-LU"/>
         </w:rPr>
       </w:pPr>
-      <w:bookmarkStart w:id="22" w:name="_Toc511640636"/>
+      <w:bookmarkStart w:id="23" w:name="_Toc511640636"/>
       <w:r>
         <w:rPr>
           <w:lang w:val="fr-LU"/>
@@ -3354,7 +3356,7 @@
         </w:rPr>
         <w:t>des tendances et des menaces</w:t>
       </w:r>
-      <w:bookmarkEnd w:id="22"/>
+      <w:bookmarkEnd w:id="23"/>
     </w:p>
     <w:p>
       <w:pPr>
@@ -3368,16 +3370,14 @@
           <w:lang w:val="fr-LU"/>
         </w:rPr>
       </w:pPr>
-      <w:bookmarkStart w:id="23" w:name="_Toc511640637"/>
-      <w:bookmarkStart w:id="24" w:name="_GoBack"/>
+      <w:bookmarkStart w:id="24" w:name="_Toc511640637"/>
+      <w:r>
+        <w:rPr>
+          <w:lang w:val="fr-LU"/>
+        </w:rPr>
+        <w:t>Analyse des tendances et des menaces</w:t>
+      </w:r>
       <w:bookmarkEnd w:id="24"/>
-      <w:r>
-        <w:rPr>
-          <w:lang w:val="fr-LU"/>
-        </w:rPr>
-        <w:t>Analyse des tendances et des menaces</w:t>
-      </w:r>
-      <w:bookmarkEnd w:id="23"/>
     </w:p>
     <w:p>
       <w:pPr>
@@ -3851,7 +3851,7 @@
         <w:noProof/>
         <w:color w:val="auto"/>
       </w:rPr>
-      <w:t>7</w:t>
+      <w:t>8</w:t>
     </w:r>
     <w:r>
       <w:rPr>
@@ -3970,126 +3970,6 @@
           <w:r>
             <w:rPr>
               <w:noProof/>
-              <w:sz w:val="18"/>
-              <w:lang w:eastAsia="en-US"/>
-            </w:rPr>
-            <w:drawing>
-              <wp:anchor distT="0" distB="0" distL="114300" distR="114300" simplePos="0" relativeHeight="251664384" behindDoc="1" locked="0" layoutInCell="0" allowOverlap="1" wp14:anchorId="7EC7E840" wp14:editId="5625D1E4">
-                <wp:simplePos x="0" y="0"/>
-                <wp:positionH relativeFrom="margin">
-                  <wp:posOffset>7157720</wp:posOffset>
-                </wp:positionH>
-                <wp:positionV relativeFrom="margin">
-                  <wp:posOffset>151765</wp:posOffset>
-                </wp:positionV>
-                <wp:extent cx="560070" cy="10688320"/>
-                <wp:effectExtent l="0" t="0" r="0" b="0"/>
-                <wp:wrapNone/>
-                <wp:docPr id="11" name="Picture 11" descr="fond_doc2"/>
-                <wp:cNvGraphicFramePr>
-                  <a:graphicFrameLocks xmlns:a="http://schemas.openxmlformats.org/drawingml/2006/main" noChangeAspect="1"/>
-                </wp:cNvGraphicFramePr>
-                <a:graphic xmlns:a="http://schemas.openxmlformats.org/drawingml/2006/main">
-                  <a:graphicData uri="http://schemas.openxmlformats.org/drawingml/2006/picture">
-                    <pic:pic xmlns:pic="http://schemas.openxmlformats.org/drawingml/2006/picture">
-                      <pic:nvPicPr>
-                        <pic:cNvPr id="0" name="Picture 19" descr="fond_doc2"/>
-                        <pic:cNvPicPr>
-                          <a:picLocks noChangeAspect="1" noChangeArrowheads="1"/>
-                        </pic:cNvPicPr>
-                      </pic:nvPicPr>
-                      <pic:blipFill>
-                        <a:blip r:embed="rId1">
-                          <a:extLst>
-                            <a:ext uri="{28A0092B-C50C-407E-A947-70E740481C1C}">
-                              <a14:useLocalDpi xmlns:a14="http://schemas.microsoft.com/office/drawing/2010/main" val="0"/>
-                            </a:ext>
-                          </a:extLst>
-                        </a:blip>
-                        <a:srcRect/>
-                        <a:stretch>
-                          <a:fillRect/>
-                        </a:stretch>
-                      </pic:blipFill>
-                      <pic:spPr bwMode="auto">
-                        <a:xfrm>
-                          <a:off x="0" y="0"/>
-                          <a:ext cx="560070" cy="10688320"/>
-                        </a:xfrm>
-                        <a:prstGeom prst="rect">
-                          <a:avLst/>
-                        </a:prstGeom>
-                        <a:noFill/>
-                      </pic:spPr>
-                    </pic:pic>
-                  </a:graphicData>
-                </a:graphic>
-              </wp:anchor>
-            </w:drawing>
-          </w:r>
-          <w:r>
-            <w:rPr>
-              <w:noProof/>
-              <w:sz w:val="18"/>
-              <w:lang w:eastAsia="en-US"/>
-            </w:rPr>
-            <w:drawing>
-              <wp:anchor distT="0" distB="0" distL="114300" distR="114300" simplePos="0" relativeHeight="251665408" behindDoc="1" locked="0" layoutInCell="0" allowOverlap="1" wp14:anchorId="03F1EE60" wp14:editId="7352847B">
-                <wp:simplePos x="0" y="0"/>
-                <wp:positionH relativeFrom="margin">
-                  <wp:posOffset>9401810</wp:posOffset>
-                </wp:positionH>
-                <wp:positionV relativeFrom="margin">
-                  <wp:posOffset>-1169670</wp:posOffset>
-                </wp:positionV>
-                <wp:extent cx="560070" cy="10688320"/>
-                <wp:effectExtent l="0" t="0" r="0" b="0"/>
-                <wp:wrapNone/>
-                <wp:docPr id="18" name="Picture 18" descr="fond_doc2"/>
-                <wp:cNvGraphicFramePr>
-                  <a:graphicFrameLocks xmlns:a="http://schemas.openxmlformats.org/drawingml/2006/main" noChangeAspect="1"/>
-                </wp:cNvGraphicFramePr>
-                <a:graphic xmlns:a="http://schemas.openxmlformats.org/drawingml/2006/main">
-                  <a:graphicData uri="http://schemas.openxmlformats.org/drawingml/2006/picture">
-                    <pic:pic xmlns:pic="http://schemas.openxmlformats.org/drawingml/2006/picture">
-                      <pic:nvPicPr>
-                        <pic:cNvPr id="0" name="Picture 18" descr="fond_doc2"/>
-                        <pic:cNvPicPr>
-                          <a:picLocks noChangeAspect="1" noChangeArrowheads="1"/>
-                        </pic:cNvPicPr>
-                      </pic:nvPicPr>
-                      <pic:blipFill>
-                        <a:blip r:embed="rId1">
-                          <a:extLst>
-                            <a:ext uri="{28A0092B-C50C-407E-A947-70E740481C1C}">
-                              <a14:useLocalDpi xmlns:a14="http://schemas.microsoft.com/office/drawing/2010/main" val="0"/>
-                            </a:ext>
-                          </a:extLst>
-                        </a:blip>
-                        <a:srcRect/>
-                        <a:stretch>
-                          <a:fillRect/>
-                        </a:stretch>
-                      </pic:blipFill>
-                      <pic:spPr bwMode="auto">
-                        <a:xfrm>
-                          <a:off x="0" y="0"/>
-                          <a:ext cx="560070" cy="10688320"/>
-                        </a:xfrm>
-                        <a:prstGeom prst="rect">
-                          <a:avLst/>
-                        </a:prstGeom>
-                        <a:noFill/>
-                      </pic:spPr>
-                    </pic:pic>
-                  </a:graphicData>
-                </a:graphic>
-              </wp:anchor>
-            </w:drawing>
-          </w:r>
-          <w:r>
-            <w:rPr>
-              <w:noProof/>
               <w:lang w:eastAsia="en-US"/>
             </w:rPr>
             <w:drawing>
@@ -4118,7 +3998,7 @@
                         </pic:cNvPicPr>
                       </pic:nvPicPr>
                       <pic:blipFill>
-                        <a:blip r:embed="rId2">
+                        <a:blip r:embed="rId1">
                           <a:extLst>
                             <a:ext uri="{28A0092B-C50C-407E-A947-70E740481C1C}">
                               <a14:useLocalDpi xmlns:a14="http://schemas.microsoft.com/office/drawing/2010/main" val="0"/>
@@ -12099,7 +11979,7 @@
 </file>
 
 <file path=customXml/itemProps1.xml><?xml version="1.0" encoding="utf-8"?>
-<ds:datastoreItem xmlns:ds="http://schemas.openxmlformats.org/officeDocument/2006/customXml" ds:itemID="{3EAE89CA-22C0-4DDC-B156-E4E1CB9A32B2}">
+<ds:datastoreItem xmlns:ds="http://schemas.openxmlformats.org/officeDocument/2006/customXml" ds:itemID="{F0A48FAA-90D1-4B09-8FD8-039E5D142B40}">
   <ds:schemaRefs>
     <ds:schemaRef ds:uri="http://schemas.openxmlformats.org/officeDocument/2006/bibliography"/>
   </ds:schemaRefs>

</xml_diff>